<commit_message>
Phase 4 write up.
</commit_message>
<xml_diff>
--- a/phase4write-up.docx
+++ b/phase4write-up.docx
@@ -117,14 +117,7 @@
           <w:sz w:val="28"/>
           <w:szCs w:val="28"/>
         </w:rPr>
-        <w:t xml:space="preserve">Phase </w:t>
-      </w:r>
-      <w:r>
-        <w:rPr>
-          <w:sz w:val="28"/>
-          <w:szCs w:val="28"/>
-        </w:rPr>
-        <w:t>4</w:t>
+        <w:t>Phase 4</w:t>
       </w:r>
       <w:r/>
     </w:p>
@@ -464,21 +457,7 @@
         </w:rPr>
         <w:t>:</w:t>
         <w:tab/>
-        <w:t>4/</w:t>
-      </w:r>
-      <w:r>
-        <w:rPr>
-          <w:sz w:val="28"/>
-          <w:szCs w:val="28"/>
-        </w:rPr>
-        <w:t>25</w:t>
-      </w:r>
-      <w:r>
-        <w:rPr>
-          <w:sz w:val="28"/>
-          <w:szCs w:val="28"/>
-        </w:rPr>
-        <w:t>/16</w:t>
+        <w:t>4/25/16</w:t>
       </w:r>
       <w:r/>
     </w:p>
@@ -824,14 +803,7 @@
           <w:sz w:val="24"/>
           <w:szCs w:val="24"/>
         </w:rPr>
-        <w:t>Reflection</w:t>
-      </w:r>
-      <w:r>
-        <w:rPr>
-          <w:sz w:val="24"/>
-          <w:szCs w:val="24"/>
-        </w:rPr>
-        <w:t>……………………………………………………...……….4</w:t>
+        <w:t>Reflection……………………………………………………...……….4</w:t>
       </w:r>
       <w:r/>
     </w:p>
@@ -973,8 +945,11 @@
       </w:pPr>
       <w:r>
         <w:rPr>
-          <w:sz w:val="24"/>
-          <w:szCs w:val="24"/>
+          <w:rFonts w:eastAsia="Calibri" w:cs="" w:cstheme="minorBidi" w:eastAsiaTheme="minorHAnsi"/>
+          <w:color w:val="00000A"/>
+          <w:sz w:val="24"/>
+          <w:szCs w:val="24"/>
+          <w:lang w:val="en-US" w:eastAsia="en-US" w:bidi="ar-SA"/>
         </w:rPr>
       </w:r>
       <w:r/>
@@ -1125,367 +1100,386 @@
       <w:pPr>
         <w:pStyle w:val="Normal"/>
         <w:rPr>
-          <w:sz w:val="24"/>
-          <w:sz w:val="24"/>
-          <w:szCs w:val="24"/>
-          <w:rFonts w:ascii="Calibri" w:hAnsi="Calibri" w:eastAsia="Calibri" w:cs="" w:asciiTheme="minorHAnsi" w:cstheme="minorBidi" w:eastAsiaTheme="minorHAnsi" w:hAnsiTheme="minorHAnsi"/>
-          <w:color w:val="00000A"/>
-          <w:lang w:val="en-US" w:eastAsia="en-US" w:bidi="ar-SA"/>
-        </w:rPr>
-      </w:pPr>
-      <w:r>
-        <w:rPr>
-          <w:rFonts w:eastAsia="Calibri" w:cs="" w:cstheme="minorBidi" w:eastAsiaTheme="minorHAnsi"/>
-          <w:color w:val="00000A"/>
-          <w:sz w:val="24"/>
-          <w:szCs w:val="24"/>
-          <w:lang w:val="en-US" w:eastAsia="en-US" w:bidi="ar-SA"/>
-        </w:rPr>
-      </w:r>
-      <w:r/>
-    </w:p>
-    <w:p>
-      <w:pPr>
-        <w:pStyle w:val="Normal"/>
-        <w:rPr>
-          <w:sz w:val="24"/>
-          <w:sz w:val="24"/>
-          <w:szCs w:val="24"/>
-          <w:rFonts w:ascii="Calibri" w:hAnsi="Calibri" w:eastAsia="Calibri" w:cs="" w:asciiTheme="minorHAnsi" w:cstheme="minorBidi" w:eastAsiaTheme="minorHAnsi" w:hAnsiTheme="minorHAnsi"/>
-          <w:color w:val="00000A"/>
-          <w:lang w:val="en-US" w:eastAsia="en-US" w:bidi="ar-SA"/>
-        </w:rPr>
-      </w:pPr>
-      <w:r>
-        <w:rPr>
-          <w:rFonts w:eastAsia="Calibri" w:cs="" w:cstheme="minorBidi" w:eastAsiaTheme="minorHAnsi"/>
-          <w:color w:val="00000A"/>
-          <w:sz w:val="24"/>
-          <w:szCs w:val="24"/>
-          <w:lang w:val="en-US" w:eastAsia="en-US" w:bidi="ar-SA"/>
-        </w:rPr>
-      </w:r>
-      <w:r/>
-    </w:p>
-    <w:p>
-      <w:pPr>
-        <w:pStyle w:val="Normal"/>
-        <w:rPr>
-          <w:sz w:val="24"/>
-          <w:sz w:val="24"/>
-          <w:szCs w:val="24"/>
-          <w:rFonts w:ascii="Calibri" w:hAnsi="Calibri" w:eastAsia="Calibri" w:cs="" w:asciiTheme="minorHAnsi" w:cstheme="minorBidi" w:eastAsiaTheme="minorHAnsi" w:hAnsiTheme="minorHAnsi"/>
-          <w:color w:val="00000A"/>
-          <w:lang w:val="en-US" w:eastAsia="en-US" w:bidi="ar-SA"/>
-        </w:rPr>
-      </w:pPr>
-      <w:r>
-        <w:rPr>
-          <w:rFonts w:eastAsia="Calibri" w:cs="" w:cstheme="minorBidi" w:eastAsiaTheme="minorHAnsi"/>
-          <w:color w:val="00000A"/>
-          <w:sz w:val="24"/>
-          <w:szCs w:val="24"/>
-          <w:lang w:val="en-US" w:eastAsia="en-US" w:bidi="ar-SA"/>
-        </w:rPr>
-      </w:r>
-      <w:r/>
-    </w:p>
-    <w:p>
-      <w:pPr>
-        <w:pStyle w:val="Normal"/>
-        <w:rPr>
-          <w:sz w:val="24"/>
-          <w:sz w:val="24"/>
-          <w:szCs w:val="24"/>
-          <w:rFonts w:ascii="Calibri" w:hAnsi="Calibri" w:eastAsia="Calibri" w:cs="" w:asciiTheme="minorHAnsi" w:cstheme="minorBidi" w:eastAsiaTheme="minorHAnsi" w:hAnsiTheme="minorHAnsi"/>
-          <w:color w:val="00000A"/>
-          <w:lang w:val="en-US" w:eastAsia="en-US" w:bidi="ar-SA"/>
-        </w:rPr>
-      </w:pPr>
-      <w:r>
-        <w:rPr>
-          <w:rFonts w:eastAsia="Calibri" w:cs="" w:cstheme="minorBidi" w:eastAsiaTheme="minorHAnsi"/>
-          <w:color w:val="00000A"/>
-          <w:sz w:val="24"/>
-          <w:szCs w:val="24"/>
-          <w:lang w:val="en-US" w:eastAsia="en-US" w:bidi="ar-SA"/>
-        </w:rPr>
-      </w:r>
-      <w:r/>
-    </w:p>
-    <w:p>
-      <w:pPr>
-        <w:pStyle w:val="Normal"/>
-        <w:rPr>
-          <w:sz w:val="24"/>
-          <w:sz w:val="24"/>
-          <w:szCs w:val="24"/>
-          <w:rFonts w:ascii="Calibri" w:hAnsi="Calibri" w:eastAsia="Calibri" w:cs="" w:asciiTheme="minorHAnsi" w:cstheme="minorBidi" w:eastAsiaTheme="minorHAnsi" w:hAnsiTheme="minorHAnsi"/>
-          <w:color w:val="00000A"/>
-          <w:lang w:val="en-US" w:eastAsia="en-US" w:bidi="ar-SA"/>
-        </w:rPr>
-      </w:pPr>
-      <w:r>
-        <w:rPr>
-          <w:rFonts w:eastAsia="Calibri" w:cs="" w:cstheme="minorBidi" w:eastAsiaTheme="minorHAnsi"/>
-          <w:color w:val="00000A"/>
-          <w:sz w:val="24"/>
-          <w:szCs w:val="24"/>
-          <w:lang w:val="en-US" w:eastAsia="en-US" w:bidi="ar-SA"/>
-        </w:rPr>
-      </w:r>
-      <w:r/>
-    </w:p>
-    <w:p>
-      <w:pPr>
-        <w:pStyle w:val="Normal"/>
-        <w:rPr>
-          <w:sz w:val="24"/>
-          <w:sz w:val="24"/>
-          <w:szCs w:val="24"/>
-          <w:rFonts w:ascii="Calibri" w:hAnsi="Calibri" w:eastAsia="Calibri" w:cs="" w:asciiTheme="minorHAnsi" w:cstheme="minorBidi" w:eastAsiaTheme="minorHAnsi" w:hAnsiTheme="minorHAnsi"/>
-          <w:color w:val="00000A"/>
-          <w:lang w:val="en-US" w:eastAsia="en-US" w:bidi="ar-SA"/>
-        </w:rPr>
-      </w:pPr>
-      <w:r>
-        <w:rPr>
-          <w:rFonts w:eastAsia="Calibri" w:cs="" w:cstheme="minorBidi" w:eastAsiaTheme="minorHAnsi"/>
-          <w:color w:val="00000A"/>
-          <w:sz w:val="24"/>
-          <w:szCs w:val="24"/>
-          <w:lang w:val="en-US" w:eastAsia="en-US" w:bidi="ar-SA"/>
-        </w:rPr>
-      </w:r>
-      <w:r/>
-    </w:p>
-    <w:p>
-      <w:pPr>
-        <w:pStyle w:val="Normal"/>
-        <w:rPr>
-          <w:sz w:val="24"/>
-          <w:sz w:val="24"/>
-          <w:szCs w:val="24"/>
-          <w:rFonts w:ascii="Calibri" w:hAnsi="Calibri" w:eastAsia="Calibri" w:cs="" w:asciiTheme="minorHAnsi" w:cstheme="minorBidi" w:eastAsiaTheme="minorHAnsi" w:hAnsiTheme="minorHAnsi"/>
-          <w:color w:val="00000A"/>
-          <w:lang w:val="en-US" w:eastAsia="en-US" w:bidi="ar-SA"/>
-        </w:rPr>
-      </w:pPr>
-      <w:r>
-        <w:rPr>
-          <w:rFonts w:eastAsia="Calibri" w:cs="" w:cstheme="minorBidi" w:eastAsiaTheme="minorHAnsi"/>
-          <w:color w:val="00000A"/>
-          <w:sz w:val="24"/>
-          <w:szCs w:val="24"/>
-          <w:lang w:val="en-US" w:eastAsia="en-US" w:bidi="ar-SA"/>
-        </w:rPr>
-      </w:r>
-      <w:r/>
-    </w:p>
-    <w:p>
-      <w:pPr>
-        <w:pStyle w:val="Normal"/>
-        <w:rPr>
-          <w:sz w:val="24"/>
-          <w:sz w:val="24"/>
-          <w:szCs w:val="24"/>
-          <w:rFonts w:ascii="Calibri" w:hAnsi="Calibri" w:eastAsia="Calibri" w:cs="" w:asciiTheme="minorHAnsi" w:cstheme="minorBidi" w:eastAsiaTheme="minorHAnsi" w:hAnsiTheme="minorHAnsi"/>
-          <w:color w:val="00000A"/>
-          <w:lang w:val="en-US" w:eastAsia="en-US" w:bidi="ar-SA"/>
-        </w:rPr>
-      </w:pPr>
-      <w:r>
-        <w:rPr>
-          <w:rFonts w:eastAsia="Calibri" w:cs="" w:cstheme="minorBidi" w:eastAsiaTheme="minorHAnsi"/>
-          <w:color w:val="00000A"/>
-          <w:sz w:val="24"/>
-          <w:szCs w:val="24"/>
-          <w:lang w:val="en-US" w:eastAsia="en-US" w:bidi="ar-SA"/>
-        </w:rPr>
-      </w:r>
-      <w:r/>
-    </w:p>
-    <w:p>
-      <w:pPr>
-        <w:pStyle w:val="Normal"/>
-        <w:rPr>
-          <w:sz w:val="24"/>
-          <w:sz w:val="24"/>
-          <w:szCs w:val="24"/>
-          <w:rFonts w:ascii="Calibri" w:hAnsi="Calibri" w:eastAsia="Calibri" w:cs="" w:asciiTheme="minorHAnsi" w:cstheme="minorBidi" w:eastAsiaTheme="minorHAnsi" w:hAnsiTheme="minorHAnsi"/>
-          <w:color w:val="00000A"/>
-          <w:lang w:val="en-US" w:eastAsia="en-US" w:bidi="ar-SA"/>
-        </w:rPr>
-      </w:pPr>
-      <w:r>
-        <w:rPr>
-          <w:rFonts w:eastAsia="Calibri" w:cs="" w:cstheme="minorBidi" w:eastAsiaTheme="minorHAnsi"/>
-          <w:color w:val="00000A"/>
-          <w:sz w:val="24"/>
-          <w:szCs w:val="24"/>
-          <w:lang w:val="en-US" w:eastAsia="en-US" w:bidi="ar-SA"/>
-        </w:rPr>
-      </w:r>
-      <w:r/>
-    </w:p>
-    <w:p>
-      <w:pPr>
-        <w:pStyle w:val="Normal"/>
-        <w:rPr>
-          <w:sz w:val="24"/>
-          <w:sz w:val="24"/>
-          <w:szCs w:val="24"/>
-          <w:rFonts w:ascii="Calibri" w:hAnsi="Calibri" w:eastAsia="Calibri" w:cs="" w:asciiTheme="minorHAnsi" w:cstheme="minorBidi" w:eastAsiaTheme="minorHAnsi" w:hAnsiTheme="minorHAnsi"/>
-          <w:color w:val="00000A"/>
-          <w:lang w:val="en-US" w:eastAsia="en-US" w:bidi="ar-SA"/>
-        </w:rPr>
-      </w:pPr>
-      <w:r>
-        <w:rPr>
-          <w:rFonts w:eastAsia="Calibri" w:cs="" w:cstheme="minorBidi" w:eastAsiaTheme="minorHAnsi"/>
-          <w:color w:val="00000A"/>
-          <w:sz w:val="24"/>
-          <w:szCs w:val="24"/>
-          <w:lang w:val="en-US" w:eastAsia="en-US" w:bidi="ar-SA"/>
-        </w:rPr>
-      </w:r>
-      <w:r/>
-    </w:p>
-    <w:p>
-      <w:pPr>
-        <w:pStyle w:val="Normal"/>
-        <w:rPr>
-          <w:sz w:val="24"/>
-          <w:sz w:val="24"/>
-          <w:szCs w:val="24"/>
-          <w:rFonts w:ascii="Calibri" w:hAnsi="Calibri" w:eastAsia="Calibri" w:cs="" w:asciiTheme="minorHAnsi" w:cstheme="minorBidi" w:eastAsiaTheme="minorHAnsi" w:hAnsiTheme="minorHAnsi"/>
-          <w:color w:val="00000A"/>
-          <w:lang w:val="en-US" w:eastAsia="en-US" w:bidi="ar-SA"/>
-        </w:rPr>
-      </w:pPr>
-      <w:r>
-        <w:rPr>
-          <w:rFonts w:eastAsia="Calibri" w:cs="" w:cstheme="minorBidi" w:eastAsiaTheme="minorHAnsi"/>
-          <w:color w:val="00000A"/>
-          <w:sz w:val="24"/>
-          <w:szCs w:val="24"/>
-          <w:lang w:val="en-US" w:eastAsia="en-US" w:bidi="ar-SA"/>
-        </w:rPr>
-      </w:r>
-      <w:r/>
-    </w:p>
-    <w:p>
-      <w:pPr>
-        <w:pStyle w:val="Normal"/>
-        <w:rPr>
-          <w:sz w:val="24"/>
-          <w:sz w:val="24"/>
-          <w:szCs w:val="24"/>
-          <w:rFonts w:ascii="Calibri" w:hAnsi="Calibri" w:eastAsia="Calibri" w:cs="" w:asciiTheme="minorHAnsi" w:cstheme="minorBidi" w:eastAsiaTheme="minorHAnsi" w:hAnsiTheme="minorHAnsi"/>
-          <w:color w:val="00000A"/>
-          <w:lang w:val="en-US" w:eastAsia="en-US" w:bidi="ar-SA"/>
-        </w:rPr>
-      </w:pPr>
-      <w:r>
-        <w:rPr>
-          <w:rFonts w:eastAsia="Calibri" w:cs="" w:cstheme="minorBidi" w:eastAsiaTheme="minorHAnsi"/>
-          <w:color w:val="00000A"/>
-          <w:sz w:val="24"/>
-          <w:szCs w:val="24"/>
-          <w:lang w:val="en-US" w:eastAsia="en-US" w:bidi="ar-SA"/>
-        </w:rPr>
-      </w:r>
-      <w:r/>
-    </w:p>
-    <w:p>
-      <w:pPr>
-        <w:pStyle w:val="Normal"/>
-        <w:rPr>
-          <w:sz w:val="24"/>
-          <w:sz w:val="24"/>
-          <w:szCs w:val="24"/>
-          <w:rFonts w:ascii="Calibri" w:hAnsi="Calibri" w:eastAsia="Calibri" w:cs="" w:asciiTheme="minorHAnsi" w:cstheme="minorBidi" w:eastAsiaTheme="minorHAnsi" w:hAnsiTheme="minorHAnsi"/>
-          <w:color w:val="00000A"/>
-          <w:lang w:val="en-US" w:eastAsia="en-US" w:bidi="ar-SA"/>
-        </w:rPr>
-      </w:pPr>
-      <w:r>
-        <w:rPr>
-          <w:rFonts w:eastAsia="Calibri" w:cs="" w:cstheme="minorBidi" w:eastAsiaTheme="minorHAnsi"/>
-          <w:color w:val="00000A"/>
-          <w:sz w:val="24"/>
-          <w:szCs w:val="24"/>
-          <w:lang w:val="en-US" w:eastAsia="en-US" w:bidi="ar-SA"/>
-        </w:rPr>
-      </w:r>
-      <w:r/>
-    </w:p>
-    <w:p>
-      <w:pPr>
-        <w:pStyle w:val="Normal"/>
-        <w:rPr>
-          <w:sz w:val="24"/>
-          <w:sz w:val="24"/>
-          <w:szCs w:val="24"/>
-          <w:rFonts w:ascii="Calibri" w:hAnsi="Calibri" w:eastAsia="Calibri" w:cs="" w:asciiTheme="minorHAnsi" w:cstheme="minorBidi" w:eastAsiaTheme="minorHAnsi" w:hAnsiTheme="minorHAnsi"/>
-          <w:color w:val="00000A"/>
-          <w:lang w:val="en-US" w:eastAsia="en-US" w:bidi="ar-SA"/>
-        </w:rPr>
-      </w:pPr>
-      <w:r>
-        <w:rPr>
-          <w:rFonts w:eastAsia="Calibri" w:cs="" w:cstheme="minorBidi" w:eastAsiaTheme="minorHAnsi"/>
-          <w:color w:val="00000A"/>
-          <w:sz w:val="24"/>
-          <w:szCs w:val="24"/>
-          <w:lang w:val="en-US" w:eastAsia="en-US" w:bidi="ar-SA"/>
-        </w:rPr>
-      </w:r>
-      <w:r/>
-    </w:p>
-    <w:p>
-      <w:pPr>
-        <w:pStyle w:val="Normal"/>
-        <w:rPr>
-          <w:sz w:val="24"/>
-          <w:sz w:val="24"/>
-          <w:szCs w:val="24"/>
-          <w:rFonts w:ascii="Calibri" w:hAnsi="Calibri" w:eastAsia="Calibri" w:cs="" w:asciiTheme="minorHAnsi" w:cstheme="minorBidi" w:eastAsiaTheme="minorHAnsi" w:hAnsiTheme="minorHAnsi"/>
-          <w:color w:val="00000A"/>
-          <w:lang w:val="en-US" w:eastAsia="en-US" w:bidi="ar-SA"/>
-        </w:rPr>
-      </w:pPr>
-      <w:r>
-        <w:rPr>
-          <w:rFonts w:eastAsia="Calibri" w:cs="" w:cstheme="minorBidi" w:eastAsiaTheme="minorHAnsi"/>
-          <w:color w:val="00000A"/>
-          <w:sz w:val="24"/>
-          <w:szCs w:val="24"/>
-          <w:lang w:val="en-US" w:eastAsia="en-US" w:bidi="ar-SA"/>
-        </w:rPr>
-      </w:r>
-      <w:r/>
-    </w:p>
-    <w:p>
-      <w:pPr>
-        <w:pStyle w:val="Normal"/>
-        <w:rPr>
-          <w:sz w:val="24"/>
-          <w:sz w:val="24"/>
-          <w:szCs w:val="24"/>
-          <w:rFonts w:ascii="Calibri" w:hAnsi="Calibri" w:eastAsia="Calibri" w:cs="" w:asciiTheme="minorHAnsi" w:cstheme="minorBidi" w:eastAsiaTheme="minorHAnsi" w:hAnsiTheme="minorHAnsi"/>
-          <w:color w:val="00000A"/>
-          <w:lang w:val="en-US" w:eastAsia="en-US" w:bidi="ar-SA"/>
-        </w:rPr>
-      </w:pPr>
-      <w:r>
-        <w:rPr>
-          <w:rFonts w:eastAsia="Calibri" w:cs="" w:cstheme="minorBidi" w:eastAsiaTheme="minorHAnsi"/>
-          <w:color w:val="00000A"/>
-          <w:sz w:val="24"/>
-          <w:szCs w:val="24"/>
-          <w:lang w:val="en-US" w:eastAsia="en-US" w:bidi="ar-SA"/>
-        </w:rPr>
+          <w:sz w:val="22"/>
+          <w:b/>
+          <w:sz w:val="22"/>
+          <w:b/>
+          <w:szCs w:val="22"/>
+          <w:bCs/>
+          <w:rFonts w:ascii="Calibri" w:hAnsi="Calibri" w:eastAsia="Calibri" w:cs="" w:asciiTheme="minorHAnsi" w:cstheme="minorBidi" w:eastAsiaTheme="minorHAnsi" w:hAnsiTheme="minorHAnsi"/>
+          <w:color w:val="00000A"/>
+          <w:lang w:val="en-US" w:eastAsia="en-US" w:bidi="ar-SA"/>
+        </w:rPr>
+      </w:pPr>
+      <w:r>
+        <w:rPr>
+          <w:b/>
+          <w:bCs/>
+        </w:rPr>
+        <w:t>o Given the set of functionalities that you started with initially,</w:t>
+      </w:r>
+      <w:r/>
+    </w:p>
+    <w:p>
+      <w:pPr>
+        <w:pStyle w:val="Normal"/>
+        <w:rPr>
+          <w:sz w:val="22"/>
+          <w:b/>
+          <w:sz w:val="22"/>
+          <w:b/>
+          <w:szCs w:val="22"/>
+          <w:bCs/>
+          <w:rFonts w:ascii="Calibri" w:hAnsi="Calibri" w:eastAsia="Calibri" w:cs="" w:asciiTheme="minorHAnsi" w:cstheme="minorBidi" w:eastAsiaTheme="minorHAnsi" w:hAnsiTheme="minorHAnsi"/>
+          <w:color w:val="00000A"/>
+          <w:lang w:val="en-US" w:eastAsia="en-US" w:bidi="ar-SA"/>
+        </w:rPr>
+      </w:pPr>
+      <w:r>
+        <w:rPr>
+          <w:b/>
+          <w:bCs/>
+        </w:rPr>
+        <w:t>- Which functionalities have you completed as required?</w:t>
+      </w:r>
+      <w:r/>
+    </w:p>
+    <w:p>
+      <w:pPr>
+        <w:pStyle w:val="Normal"/>
+        <w:rPr>
+          <w:sz w:val="22"/>
+          <w:b w:val="false"/>
+          <w:sz w:val="22"/>
+          <w:b w:val="false"/>
+          <w:szCs w:val="22"/>
+          <w:bCs w:val="false"/>
+          <w:rFonts w:ascii="Calibri" w:hAnsi="Calibri" w:eastAsia="Calibri" w:cs="" w:asciiTheme="minorHAnsi" w:cstheme="minorBidi" w:eastAsiaTheme="minorHAnsi" w:hAnsiTheme="minorHAnsi"/>
+          <w:color w:val="00000A"/>
+          <w:lang w:val="en-US" w:eastAsia="en-US" w:bidi="ar-SA"/>
+        </w:rPr>
+      </w:pPr>
+      <w:r>
+        <w:rPr>
+          <w:b w:val="false"/>
+          <w:bCs w:val="false"/>
+        </w:rPr>
+        <w:t>We have completed every functionality besides emphases.</w:t>
+      </w:r>
+      <w:r/>
+    </w:p>
+    <w:p>
+      <w:pPr>
+        <w:pStyle w:val="Normal"/>
+        <w:rPr>
+          <w:sz w:val="22"/>
+          <w:b w:val="false"/>
+          <w:sz w:val="22"/>
+          <w:b w:val="false"/>
+          <w:szCs w:val="22"/>
+          <w:bCs w:val="false"/>
+          <w:rFonts w:ascii="Calibri" w:hAnsi="Calibri" w:eastAsia="Calibri" w:cs="" w:asciiTheme="minorHAnsi" w:cstheme="minorBidi" w:eastAsiaTheme="minorHAnsi" w:hAnsiTheme="minorHAnsi"/>
+          <w:color w:val="00000A"/>
+          <w:lang w:val="en-US" w:eastAsia="en-US" w:bidi="ar-SA"/>
+        </w:rPr>
+      </w:pPr>
+      <w:r>
+        <w:rPr>
+          <w:b w:val="false"/>
+          <w:bCs w:val="false"/>
+        </w:rPr>
+        <w:t xml:space="preserve">Completed are : Login (verify if User or Admin),  Logout, User Manage Profile, User Edit Profile, User Manage Schools, User Remove School, User View School, User Search Schools,, User View School and Recommendations, Admin Manage Person, Admin View Person, Admin Edit Person, Admin Deactivate Person,  Admin Add Person, Admin Manage Unversities, Admin Add University, Admin Edit University. </w:t>
+      </w:r>
+      <w:r/>
+    </w:p>
+    <w:p>
+      <w:pPr>
+        <w:pStyle w:val="Normal"/>
+        <w:rPr>
+          <w:sz w:val="22"/>
+          <w:b/>
+          <w:sz w:val="22"/>
+          <w:b/>
+          <w:szCs w:val="22"/>
+          <w:bCs/>
+          <w:rFonts w:ascii="Calibri" w:hAnsi="Calibri" w:eastAsia="Calibri" w:cs="" w:asciiTheme="minorHAnsi" w:cstheme="minorBidi" w:eastAsiaTheme="minorHAnsi" w:hAnsiTheme="minorHAnsi"/>
+          <w:color w:val="00000A"/>
+          <w:lang w:val="en-US" w:eastAsia="en-US" w:bidi="ar-SA"/>
+        </w:rPr>
+      </w:pPr>
+      <w:r>
+        <w:rPr>
+          <w:b/>
+          <w:bCs/>
+        </w:rPr>
+        <w:t>- Which have you modified and completed (and briefly state why you modified them)?</w:t>
+      </w:r>
+      <w:r/>
+    </w:p>
+    <w:p>
+      <w:pPr>
+        <w:pStyle w:val="Normal"/>
+        <w:rPr>
+          <w:sz w:val="22"/>
+          <w:b/>
+          <w:sz w:val="22"/>
+          <w:b/>
+          <w:szCs w:val="22"/>
+          <w:bCs/>
+          <w:rFonts w:ascii="Calibri" w:hAnsi="Calibri" w:eastAsia="Calibri" w:cs="" w:asciiTheme="minorHAnsi" w:cstheme="minorBidi" w:eastAsiaTheme="minorHAnsi" w:hAnsiTheme="minorHAnsi"/>
+          <w:color w:val="00000A"/>
+          <w:lang w:val="en-US" w:eastAsia="en-US" w:bidi="ar-SA"/>
+        </w:rPr>
+      </w:pPr>
+      <w:r>
+        <w:rPr>
+          <w:b/>
+          <w:bCs/>
+        </w:rPr>
+        <w:t>- Which have you omitted (and briefly state why you dropped them)?</w:t>
+      </w:r>
+      <w:r/>
+    </w:p>
+    <w:p>
+      <w:pPr>
+        <w:pStyle w:val="Normal"/>
+        <w:rPr>
+          <w:sz w:val="22"/>
+          <w:b/>
+          <w:sz w:val="22"/>
+          <w:b/>
+          <w:szCs w:val="22"/>
+          <w:bCs/>
+          <w:rFonts w:ascii="Calibri" w:hAnsi="Calibri" w:eastAsia="Calibri" w:cs="" w:asciiTheme="minorHAnsi" w:cstheme="minorBidi" w:eastAsiaTheme="minorHAnsi" w:hAnsiTheme="minorHAnsi"/>
+          <w:color w:val="00000A"/>
+          <w:lang w:val="en-US" w:eastAsia="en-US" w:bidi="ar-SA"/>
+        </w:rPr>
+      </w:pPr>
+      <w:r>
+        <w:rPr>
+          <w:b/>
+          <w:bCs/>
+        </w:rPr>
+        <w:t>- Have you added and completed any new system functionalities (and briefly state why you added</w:t>
+      </w:r>
+      <w:r/>
+    </w:p>
+    <w:p>
+      <w:pPr>
+        <w:pStyle w:val="Normal"/>
+        <w:rPr>
+          <w:sz w:val="22"/>
+          <w:b/>
+          <w:sz w:val="22"/>
+          <w:b/>
+          <w:szCs w:val="22"/>
+          <w:bCs/>
+          <w:rFonts w:ascii="Calibri" w:hAnsi="Calibri" w:eastAsia="Calibri" w:cs="" w:asciiTheme="minorHAnsi" w:cstheme="minorBidi" w:eastAsiaTheme="minorHAnsi" w:hAnsiTheme="minorHAnsi"/>
+          <w:color w:val="00000A"/>
+          <w:lang w:val="en-US" w:eastAsia="en-US" w:bidi="ar-SA"/>
+        </w:rPr>
+      </w:pPr>
+      <w:r>
+        <w:rPr>
+          <w:b/>
+          <w:bCs/>
+        </w:rPr>
+        <w:t>them)?</w:t>
+      </w:r>
+      <w:r/>
+    </w:p>
+    <w:p>
+      <w:pPr>
+        <w:pStyle w:val="Normal"/>
+        <w:rPr>
+          <w:sz w:val="22"/>
+          <w:b/>
+          <w:sz w:val="22"/>
+          <w:b/>
+          <w:szCs w:val="22"/>
+          <w:bCs/>
+          <w:rFonts w:ascii="Calibri" w:hAnsi="Calibri" w:eastAsia="Calibri" w:cs="" w:asciiTheme="minorHAnsi" w:cstheme="minorBidi" w:eastAsiaTheme="minorHAnsi" w:hAnsiTheme="minorHAnsi"/>
+          <w:color w:val="00000A"/>
+          <w:lang w:val="en-US" w:eastAsia="en-US" w:bidi="ar-SA"/>
+        </w:rPr>
+      </w:pPr>
+      <w:r>
+        <w:rPr>
+          <w:b/>
+          <w:bCs/>
+        </w:rPr>
+      </w:r>
+      <w:r/>
+    </w:p>
+    <w:p>
+      <w:pPr>
+        <w:pStyle w:val="Normal"/>
+        <w:rPr>
+          <w:sz w:val="22"/>
+          <w:b/>
+          <w:sz w:val="22"/>
+          <w:b/>
+          <w:szCs w:val="22"/>
+          <w:bCs/>
+          <w:rFonts w:ascii="Calibri" w:hAnsi="Calibri" w:eastAsia="Calibri" w:cs="" w:asciiTheme="minorHAnsi" w:cstheme="minorBidi" w:eastAsiaTheme="minorHAnsi" w:hAnsiTheme="minorHAnsi"/>
+          <w:color w:val="00000A"/>
+          <w:lang w:val="en-US" w:eastAsia="en-US" w:bidi="ar-SA"/>
+        </w:rPr>
+      </w:pPr>
+      <w:r>
+        <w:rPr>
+          <w:b/>
+          <w:bCs/>
+        </w:rPr>
+      </w:r>
+      <w:r/>
+    </w:p>
+    <w:p>
+      <w:pPr>
+        <w:pStyle w:val="Normal"/>
+        <w:rPr>
+          <w:sz w:val="22"/>
+          <w:b/>
+          <w:sz w:val="22"/>
+          <w:b/>
+          <w:szCs w:val="22"/>
+          <w:bCs/>
+          <w:rFonts w:ascii="Calibri" w:hAnsi="Calibri" w:eastAsia="Calibri" w:cs="" w:asciiTheme="minorHAnsi" w:cstheme="minorBidi" w:eastAsiaTheme="minorHAnsi" w:hAnsiTheme="minorHAnsi"/>
+          <w:color w:val="00000A"/>
+          <w:lang w:val="en-US" w:eastAsia="en-US" w:bidi="ar-SA"/>
+        </w:rPr>
+      </w:pPr>
+      <w:r>
+        <w:rPr>
+          <w:b/>
+          <w:bCs/>
+        </w:rPr>
+        <w:t>o Describe your experience working on the different phases of this project.</w:t>
+      </w:r>
+      <w:r/>
+    </w:p>
+    <w:p>
+      <w:pPr>
+        <w:pStyle w:val="Normal"/>
+        <w:rPr>
+          <w:sz w:val="22"/>
+          <w:b/>
+          <w:sz w:val="22"/>
+          <w:b/>
+          <w:szCs w:val="22"/>
+          <w:bCs/>
+          <w:rFonts w:ascii="Calibri" w:hAnsi="Calibri" w:eastAsia="Calibri" w:cs="" w:asciiTheme="minorHAnsi" w:cstheme="minorBidi" w:eastAsiaTheme="minorHAnsi" w:hAnsiTheme="minorHAnsi"/>
+          <w:color w:val="00000A"/>
+          <w:lang w:val="en-US" w:eastAsia="en-US" w:bidi="ar-SA"/>
+        </w:rPr>
+      </w:pPr>
+      <w:r>
+        <w:rPr>
+          <w:b/>
+          <w:bCs/>
+        </w:rPr>
+        <w:t>- Which phase(s) did you enjoy the most? Why?</w:t>
+      </w:r>
+      <w:r/>
+    </w:p>
+    <w:p>
+      <w:pPr>
+        <w:pStyle w:val="Normal"/>
+        <w:rPr>
+          <w:sz w:val="22"/>
+          <w:b/>
+          <w:sz w:val="22"/>
+          <w:b/>
+          <w:szCs w:val="22"/>
+          <w:bCs/>
+          <w:rFonts w:ascii="Calibri" w:hAnsi="Calibri" w:eastAsia="Calibri" w:cs="" w:asciiTheme="minorHAnsi" w:cstheme="minorBidi" w:eastAsiaTheme="minorHAnsi" w:hAnsiTheme="minorHAnsi"/>
+          <w:color w:val="00000A"/>
+          <w:lang w:val="en-US" w:eastAsia="en-US" w:bidi="ar-SA"/>
+        </w:rPr>
+      </w:pPr>
+      <w:r>
+        <w:rPr>
+          <w:b/>
+          <w:bCs/>
+        </w:rPr>
+        <w:t>- Which phases weren’t very successful for your team? Why?</w:t>
+      </w:r>
+      <w:r/>
+    </w:p>
+    <w:p>
+      <w:pPr>
+        <w:pStyle w:val="Normal"/>
+        <w:rPr>
+          <w:sz w:val="22"/>
+          <w:b/>
+          <w:sz w:val="22"/>
+          <w:b/>
+          <w:szCs w:val="22"/>
+          <w:bCs/>
+          <w:rFonts w:ascii="Calibri" w:hAnsi="Calibri" w:eastAsia="Calibri" w:cs="" w:asciiTheme="minorHAnsi" w:cstheme="minorBidi" w:eastAsiaTheme="minorHAnsi" w:hAnsiTheme="minorHAnsi"/>
+          <w:color w:val="00000A"/>
+          <w:lang w:val="en-US" w:eastAsia="en-US" w:bidi="ar-SA"/>
+        </w:rPr>
+      </w:pPr>
+      <w:r>
+        <w:rPr>
+          <w:b/>
+          <w:bCs/>
+        </w:rPr>
+        <w:t>- What have you liked in particular about the project?</w:t>
+      </w:r>
+      <w:r/>
+    </w:p>
+    <w:p>
+      <w:pPr>
+        <w:pStyle w:val="Normal"/>
+        <w:rPr>
+          <w:sz w:val="22"/>
+          <w:b/>
+          <w:sz w:val="22"/>
+          <w:b/>
+          <w:szCs w:val="22"/>
+          <w:bCs/>
+          <w:rFonts w:ascii="Calibri" w:hAnsi="Calibri" w:eastAsia="Calibri" w:cs="" w:asciiTheme="minorHAnsi" w:cstheme="minorBidi" w:eastAsiaTheme="minorHAnsi" w:hAnsiTheme="minorHAnsi"/>
+          <w:color w:val="00000A"/>
+          <w:lang w:val="en-US" w:eastAsia="en-US" w:bidi="ar-SA"/>
+        </w:rPr>
+      </w:pPr>
+      <w:r>
+        <w:rPr>
+          <w:b/>
+          <w:bCs/>
+        </w:rPr>
+        <w:t>- If given the opportunity to redo a similar project from scratch, how would your team improve your</w:t>
+      </w:r>
+      <w:r/>
+    </w:p>
+    <w:p>
+      <w:pPr>
+        <w:pStyle w:val="Normal"/>
+        <w:rPr>
+          <w:sz w:val="24"/>
+          <w:b/>
+          <w:sz w:val="24"/>
+          <w:b/>
+          <w:szCs w:val="24"/>
+          <w:bCs/>
+          <w:rFonts w:ascii="Calibri" w:hAnsi="Calibri" w:eastAsia="Calibri" w:cs="" w:asciiTheme="minorHAnsi" w:cstheme="minorBidi" w:eastAsiaTheme="minorHAnsi" w:hAnsiTheme="minorHAnsi"/>
+          <w:color w:val="00000A"/>
+          <w:lang w:val="en-US" w:eastAsia="en-US" w:bidi="ar-SA"/>
+        </w:rPr>
+      </w:pPr>
+      <w:r>
+        <w:rPr>
+          <w:rFonts w:eastAsia="Calibri" w:cs="" w:cstheme="minorBidi" w:eastAsiaTheme="minorHAnsi"/>
+          <w:b/>
+          <w:bCs/>
+          <w:color w:val="00000A"/>
+          <w:sz w:val="24"/>
+          <w:szCs w:val="24"/>
+          <w:lang w:val="en-US" w:eastAsia="en-US" w:bidi="ar-SA"/>
+        </w:rPr>
+        <w:t>project experience?</w:t>
       </w:r>
       <w:r/>
     </w:p>
@@ -1563,10 +1557,10 @@
         <w:pStyle w:val="Normal"/>
         <w:spacing w:before="0" w:after="160"/>
         <w:rPr>
-          <w:sz w:val="24"/>
-          <w:sz w:val="24"/>
-          <w:szCs w:val="24"/>
-          <w:rFonts w:eastAsia="Calibri" w:cs="" w:cstheme="minorBidi" w:eastAsiaTheme="minorHAnsi"/>
+          <w:sz w:val="22"/>
+          <w:sz w:val="22"/>
+          <w:szCs w:val="22"/>
+          <w:rFonts w:ascii="Calibri" w:hAnsi="Calibri" w:eastAsia="Calibri" w:cs="" w:asciiTheme="minorHAnsi" w:cstheme="minorBidi" w:eastAsiaTheme="minorHAnsi" w:hAnsiTheme="minorHAnsi"/>
           <w:color w:val="00000A"/>
           <w:lang w:val="en-US" w:eastAsia="en-US" w:bidi="ar-SA"/>
         </w:rPr>
@@ -2378,6 +2372,24 @@
       <w:rFonts w:cs="OpenSymbol"/>
     </w:rPr>
   </w:style>
+  <w:style w:type="character" w:styleId="ListLabel12">
+    <w:name w:val="ListLabel 12"/>
+    <w:rPr>
+      <w:rFonts w:cs="Symbol"/>
+    </w:rPr>
+  </w:style>
+  <w:style w:type="character" w:styleId="ListLabel13">
+    <w:name w:val="ListLabel 13"/>
+    <w:rPr>
+      <w:rFonts w:cs="Courier New"/>
+    </w:rPr>
+  </w:style>
+  <w:style w:type="character" w:styleId="ListLabel14">
+    <w:name w:val="ListLabel 14"/>
+    <w:rPr>
+      <w:rFonts w:cs="Wingdings"/>
+    </w:rPr>
+  </w:style>
   <w:style w:type="paragraph" w:styleId="Heading">
     <w:name w:val="Heading"/>
     <w:basedOn w:val="Normal"/>

</xml_diff>

<commit_message>
Made more stuff look pretty.
</commit_message>
<xml_diff>
--- a/phase4write-up.docx
+++ b/phase4write-up.docx
@@ -803,14 +803,7 @@
           <w:sz w:val="24"/>
           <w:szCs w:val="24"/>
         </w:rPr>
-        <w:t xml:space="preserve">Reflection……………………………………………………...……….4, </w:t>
-      </w:r>
-      <w:r>
-        <w:rPr>
-          <w:sz w:val="24"/>
-          <w:szCs w:val="24"/>
-        </w:rPr>
-        <w:t>5</w:t>
+        <w:t>Reflection……………………………………………………...……….4, 5</w:t>
       </w:r>
       <w:r/>
     </w:p>
@@ -827,14 +820,7 @@
           <w:sz w:val="24"/>
           <w:szCs w:val="24"/>
         </w:rPr>
-        <w:t>A</w:t>
-      </w:r>
-      <w:r>
-        <w:rPr>
-          <w:sz w:val="24"/>
-          <w:szCs w:val="24"/>
-        </w:rPr>
-        <w:t>rgument...................................................................5</w:t>
+        <w:t>Argument...................................................................5</w:t>
       </w:r>
       <w:r/>
     </w:p>
@@ -868,21 +854,7 @@
           <w:sz w:val="24"/>
           <w:szCs w:val="24"/>
         </w:rPr>
-        <w:t>4</w:t>
-      </w:r>
-      <w:r>
-        <w:rPr>
-          <w:sz w:val="24"/>
-          <w:szCs w:val="24"/>
-        </w:rPr>
-        <w:t>/8/16…………………………………....………….………</w:t>
-      </w:r>
-      <w:r>
-        <w:rPr>
-          <w:sz w:val="24"/>
-          <w:szCs w:val="24"/>
-        </w:rPr>
-        <w:t>6</w:t>
+        <w:t>4/8/16…………………………………....………….………6</w:t>
       </w:r>
       <w:r/>
     </w:p>
@@ -899,35 +871,7 @@
           <w:sz w:val="24"/>
           <w:szCs w:val="24"/>
         </w:rPr>
-        <w:t>4</w:t>
-      </w:r>
-      <w:r>
-        <w:rPr>
-          <w:sz w:val="24"/>
-          <w:szCs w:val="24"/>
-        </w:rPr>
-        <w:t>/1</w:t>
-      </w:r>
-      <w:r>
-        <w:rPr>
-          <w:sz w:val="24"/>
-          <w:szCs w:val="24"/>
-        </w:rPr>
-        <w:t>0</w:t>
-      </w:r>
-      <w:r>
-        <w:rPr>
-          <w:sz w:val="24"/>
-          <w:szCs w:val="24"/>
-        </w:rPr>
-        <w:t>/16…………………………………....………..………</w:t>
-      </w:r>
-      <w:r>
-        <w:rPr>
-          <w:sz w:val="24"/>
-          <w:szCs w:val="24"/>
-        </w:rPr>
-        <w:t>6</w:t>
+        <w:t>4/10/16…………………………………....………..………6</w:t>
       </w:r>
       <w:r/>
     </w:p>
@@ -944,35 +888,7 @@
           <w:sz w:val="24"/>
           <w:szCs w:val="24"/>
         </w:rPr>
-        <w:t>4</w:t>
-      </w:r>
-      <w:r>
-        <w:rPr>
-          <w:sz w:val="24"/>
-          <w:szCs w:val="24"/>
-        </w:rPr>
-        <w:t>/</w:t>
-      </w:r>
-      <w:r>
-        <w:rPr>
-          <w:sz w:val="24"/>
-          <w:szCs w:val="24"/>
-        </w:rPr>
-        <w:t>11</w:t>
-      </w:r>
-      <w:r>
-        <w:rPr>
-          <w:sz w:val="24"/>
-          <w:szCs w:val="24"/>
-        </w:rPr>
-        <w:t>/2016……………………………….………………….</w:t>
-      </w:r>
-      <w:r>
-        <w:rPr>
-          <w:sz w:val="24"/>
-          <w:szCs w:val="24"/>
-        </w:rPr>
-        <w:t>6</w:t>
+        <w:t>4/11/2016……………………………….………………….6</w:t>
       </w:r>
       <w:r/>
     </w:p>
@@ -989,35 +905,7 @@
           <w:sz w:val="24"/>
           <w:szCs w:val="24"/>
         </w:rPr>
-        <w:t>4</w:t>
-      </w:r>
-      <w:r>
-        <w:rPr>
-          <w:sz w:val="24"/>
-          <w:szCs w:val="24"/>
-        </w:rPr>
-        <w:t>/</w:t>
-      </w:r>
-      <w:r>
-        <w:rPr>
-          <w:sz w:val="24"/>
-          <w:szCs w:val="24"/>
-        </w:rPr>
-        <w:t>13</w:t>
-      </w:r>
-      <w:r>
-        <w:rPr>
-          <w:sz w:val="24"/>
-          <w:szCs w:val="24"/>
-        </w:rPr>
-        <w:t>/2016……………………………………….………….</w:t>
-      </w:r>
-      <w:r>
-        <w:rPr>
-          <w:sz w:val="24"/>
-          <w:szCs w:val="24"/>
-        </w:rPr>
-        <w:t>6</w:t>
+        <w:t>4/13/2016……………………………………….………….6</w:t>
       </w:r>
       <w:r/>
     </w:p>
@@ -1034,28 +922,7 @@
           <w:sz w:val="24"/>
           <w:szCs w:val="24"/>
         </w:rPr>
-        <w:t>4/</w:t>
-      </w:r>
-      <w:r>
-        <w:rPr>
-          <w:sz w:val="24"/>
-          <w:szCs w:val="24"/>
-        </w:rPr>
-        <w:t>17</w:t>
-      </w:r>
-      <w:r>
-        <w:rPr>
-          <w:sz w:val="24"/>
-          <w:szCs w:val="24"/>
-        </w:rPr>
-        <w:t>/2016…………………………………...….………….</w:t>
-      </w:r>
-      <w:r>
-        <w:rPr>
-          <w:sz w:val="24"/>
-          <w:szCs w:val="24"/>
-        </w:rPr>
-        <w:t>6,7</w:t>
+        <w:t>4/17/2016…………………………………...….………….6,7</w:t>
       </w:r>
       <w:r/>
     </w:p>
@@ -1072,28 +939,7 @@
           <w:sz w:val="24"/>
           <w:szCs w:val="24"/>
         </w:rPr>
-        <w:t>4/</w:t>
-      </w:r>
-      <w:r>
-        <w:rPr>
-          <w:sz w:val="24"/>
-          <w:szCs w:val="24"/>
-        </w:rPr>
-        <w:t>18</w:t>
-      </w:r>
-      <w:r>
-        <w:rPr>
-          <w:sz w:val="24"/>
-          <w:szCs w:val="24"/>
-        </w:rPr>
-        <w:t>/2016…………………………………………………..</w:t>
-      </w:r>
-      <w:r>
-        <w:rPr>
-          <w:sz w:val="24"/>
-          <w:szCs w:val="24"/>
-        </w:rPr>
-        <w:t>7</w:t>
+        <w:t>4/18/2016…………………………………………………..7</w:t>
       </w:r>
       <w:r/>
     </w:p>
@@ -1110,28 +956,7 @@
           <w:sz w:val="24"/>
           <w:szCs w:val="24"/>
         </w:rPr>
-        <w:t>4/</w:t>
-      </w:r>
-      <w:r>
-        <w:rPr>
-          <w:sz w:val="24"/>
-          <w:szCs w:val="24"/>
-        </w:rPr>
-        <w:t>20</w:t>
-      </w:r>
-      <w:r>
-        <w:rPr>
-          <w:sz w:val="24"/>
-          <w:szCs w:val="24"/>
-        </w:rPr>
-        <w:t>/2016…………………………………………………..</w:t>
-      </w:r>
-      <w:r>
-        <w:rPr>
-          <w:sz w:val="24"/>
-          <w:szCs w:val="24"/>
-        </w:rPr>
-        <w:t>7</w:t>
+        <w:t>4/20/2016…………………………………………………..7</w:t>
       </w:r>
       <w:r/>
     </w:p>
@@ -1148,28 +973,7 @@
           <w:sz w:val="24"/>
           <w:szCs w:val="24"/>
         </w:rPr>
-        <w:t>4/</w:t>
-      </w:r>
-      <w:r>
-        <w:rPr>
-          <w:sz w:val="24"/>
-          <w:szCs w:val="24"/>
-        </w:rPr>
-        <w:t>24</w:t>
-      </w:r>
-      <w:r>
-        <w:rPr>
-          <w:sz w:val="24"/>
-          <w:szCs w:val="24"/>
-        </w:rPr>
-        <w:t>/2016…………………………………………………..</w:t>
-      </w:r>
-      <w:r>
-        <w:rPr>
-          <w:sz w:val="24"/>
-          <w:szCs w:val="24"/>
-        </w:rPr>
-        <w:t>7</w:t>
+        <w:t>4/24/2016…………………………………………………..7</w:t>
       </w:r>
       <w:r/>
     </w:p>
@@ -1186,28 +990,7 @@
           <w:sz w:val="24"/>
           <w:szCs w:val="24"/>
         </w:rPr>
-        <w:t>4/</w:t>
-      </w:r>
-      <w:r>
-        <w:rPr>
-          <w:sz w:val="24"/>
-          <w:szCs w:val="24"/>
-        </w:rPr>
-        <w:t>25</w:t>
-      </w:r>
-      <w:r>
-        <w:rPr>
-          <w:sz w:val="24"/>
-          <w:szCs w:val="24"/>
-        </w:rPr>
-        <w:t>/2016…………………………………………………..</w:t>
-      </w:r>
-      <w:r>
-        <w:rPr>
-          <w:sz w:val="24"/>
-          <w:szCs w:val="24"/>
-        </w:rPr>
-        <w:t>7</w:t>
+        <w:t>4/25/2016…………………………………………………..7</w:t>
       </w:r>
       <w:r/>
     </w:p>
@@ -1224,28 +1007,7 @@
           <w:sz w:val="24"/>
           <w:szCs w:val="24"/>
         </w:rPr>
-        <w:t>4/</w:t>
-      </w:r>
-      <w:r>
-        <w:rPr>
-          <w:sz w:val="24"/>
-          <w:szCs w:val="24"/>
-        </w:rPr>
-        <w:t>27</w:t>
-      </w:r>
-      <w:r>
-        <w:rPr>
-          <w:sz w:val="24"/>
-          <w:szCs w:val="24"/>
-        </w:rPr>
-        <w:t>/2016…………………………………………………..</w:t>
-      </w:r>
-      <w:r>
-        <w:rPr>
-          <w:sz w:val="24"/>
-          <w:szCs w:val="24"/>
-        </w:rPr>
-        <w:t>7,8</w:t>
+        <w:t>4/27/2016…………………………………………………..7,8</w:t>
       </w:r>
       <w:r/>
     </w:p>
@@ -1756,19 +1518,7 @@
           <w:szCs w:val="22"/>
           <w:lang w:val="en-US" w:eastAsia="en-US" w:bidi="ar-SA"/>
         </w:rPr>
-        <w:t xml:space="preserve">It was nice to design the project from the ground up as opposed to having to work around a tighter set of guidelines as we often have to do in other classes. This gave us more freedom to design how we wanted, a set of skills that seems like it would be useful for real-world software development. </w:t>
-      </w:r>
-      <w:r>
-        <w:rPr>
-          <w:rFonts w:eastAsia="Calibri" w:cs="" w:cstheme="minorBidi" w:eastAsiaTheme="minorHAnsi"/>
-          <w:b w:val="false"/>
-          <w:bCs w:val="false"/>
-          <w:color w:val="00000A"/>
-          <w:sz w:val="22"/>
-          <w:szCs w:val="22"/>
-          <w:lang w:val="en-US" w:eastAsia="en-US" w:bidi="ar-SA"/>
-        </w:rPr>
-        <w:t>It also helped learning strategies on how to manage a more complex project.</w:t>
+        <w:t>It was nice to design the project from the ground up as opposed to having to work around a tighter set of guidelines as we often have to do in other classes. This gave us more freedom to design how we wanted, a set of skills that seems like it would be useful for real-world software development. It also helped learning strategies on how to manage a more complex project.</w:t>
       </w:r>
       <w:r/>
     </w:p>
@@ -1828,8 +1578,25 @@
           <w:szCs w:val="24"/>
           <w:lang w:val="en-US" w:eastAsia="en-US" w:bidi="ar-SA"/>
         </w:rPr>
-        <w:t xml:space="preserve">Plan more. We needed a more detailed schedule during most of the phases; we often ended up short on time. We also should have spent more time getting to know our team-mate advantages and disadvantages so we could plan accordingly. </w:t>
-      </w:r>
+        <w:t>Plan more. We needed a more detailed schedule during most of the phases; we often ended up short on time. We also should have spent more time getting to know our team-mate advantages and disadvantages so we could plan accordingly. We should have spent significantly more time on testing to more carefully find, prevent, and fix various errors that occurred.</w:t>
+      </w:r>
+      <w:r/>
+    </w:p>
+    <w:p>
+      <w:pPr>
+        <w:pStyle w:val="Normal"/>
+        <w:rPr>
+          <w:sz w:val="24"/>
+          <w:b w:val="false"/>
+          <w:sz w:val="24"/>
+          <w:b w:val="false"/>
+          <w:szCs w:val="24"/>
+          <w:bCs w:val="false"/>
+          <w:rFonts w:ascii="Calibri" w:hAnsi="Calibri" w:eastAsia="Calibri" w:cs="" w:cstheme="minorBidi" w:eastAsiaTheme="minorHAnsi"/>
+          <w:color w:val="00000A"/>
+          <w:lang w:val="en-US" w:eastAsia="en-US" w:bidi="ar-SA"/>
+        </w:rPr>
+      </w:pPr>
       <w:r>
         <w:rPr>
           <w:rFonts w:eastAsia="Calibri" w:cs="" w:cstheme="minorBidi" w:eastAsiaTheme="minorHAnsi"/>
@@ -1840,27 +1607,6 @@
           <w:szCs w:val="24"/>
           <w:lang w:val="en-US" w:eastAsia="en-US" w:bidi="ar-SA"/>
         </w:rPr>
-        <w:t>We should have spent significantly more time on testing to more carefully find, prevent, and fix various errors that occurred.</w:t>
-      </w:r>
-      <w:r/>
-    </w:p>
-    <w:p>
-      <w:pPr>
-        <w:pStyle w:val="Normal"/>
-        <w:rPr>
-          <w:sz w:val="24"/>
-          <w:b w:val="false"/>
-          <w:sz w:val="24"/>
-          <w:b w:val="false"/>
-          <w:szCs w:val="24"/>
-          <w:bCs w:val="false"/>
-          <w:rFonts w:eastAsia="Calibri" w:cs="" w:cstheme="minorBidi" w:eastAsiaTheme="minorHAnsi"/>
-          <w:color w:val="00000A"/>
-          <w:lang w:val="en-US" w:eastAsia="en-US" w:bidi="ar-SA"/>
-        </w:rPr>
-      </w:pPr>
-      <w:r>
-        <w:rPr/>
       </w:r>
       <w:r/>
     </w:p>
@@ -1950,8 +1696,50 @@
           <w:szCs w:val="24"/>
           <w:lang w:val="en-US" w:eastAsia="en-US" w:bidi="ar-SA"/>
         </w:rPr>
-        <w:t xml:space="preserve">We worked hard to keep system logic and presentation separate, keeping a minimal amount of code in our JSP.  </w:t>
-      </w:r>
+        <w:t>We worked hard to keep system logic and presentation separate, keeping a minimal amount of code in our JSP.  The larges amount of code ever included in JSP came with the search functionalities simply because there were so many fields to handle.</w:t>
+      </w:r>
+      <w:r/>
+    </w:p>
+    <w:p>
+      <w:pPr>
+        <w:pStyle w:val="Normal"/>
+      </w:pPr>
+      <w:r>
+        <w:rPr>
+          <w:rFonts w:eastAsia="Calibri" w:cs="" w:cstheme="minorBidi" w:eastAsiaTheme="minorHAnsi"/>
+          <w:b/>
+          <w:bCs/>
+          <w:color w:val="00000A"/>
+          <w:sz w:val="24"/>
+          <w:szCs w:val="24"/>
+          <w:lang w:val="en-US" w:eastAsia="en-US" w:bidi="ar-SA"/>
+        </w:rPr>
+        <w:t>Complete error handling (using JSP error pages) &amp; security checks (e.g., a user shouldn’t be able to</w:t>
+      </w:r>
+      <w:r/>
+    </w:p>
+    <w:p>
+      <w:pPr>
+        <w:pStyle w:val="Normal"/>
+      </w:pPr>
+      <w:r>
+        <w:rPr>
+          <w:rFonts w:eastAsia="Calibri" w:cs="" w:cstheme="minorBidi" w:eastAsiaTheme="minorHAnsi"/>
+          <w:b/>
+          <w:bCs/>
+          <w:color w:val="00000A"/>
+          <w:sz w:val="24"/>
+          <w:szCs w:val="24"/>
+          <w:lang w:val="en-US" w:eastAsia="en-US" w:bidi="ar-SA"/>
+        </w:rPr>
+        <w:t>visit some pages without being logged in)</w:t>
+      </w:r>
+      <w:r/>
+    </w:p>
+    <w:p>
+      <w:pPr>
+        <w:pStyle w:val="Normal"/>
+      </w:pPr>
       <w:r>
         <w:rPr>
           <w:rFonts w:eastAsia="Calibri" w:cs="" w:cstheme="minorBidi" w:eastAsiaTheme="minorHAnsi"/>
@@ -1962,49 +1750,24 @@
           <w:szCs w:val="24"/>
           <w:lang w:val="en-US" w:eastAsia="en-US" w:bidi="ar-SA"/>
         </w:rPr>
-        <w:t>The larges amount of code ever included in JSP came with the search functionalities simply because there were so many fields to handle.</w:t>
-      </w:r>
-      <w:r/>
-    </w:p>
-    <w:p>
-      <w:pPr>
-        <w:pStyle w:val="Normal"/>
-      </w:pPr>
-      <w:r>
-        <w:rPr>
-          <w:rFonts w:eastAsia="Calibri" w:cs="" w:cstheme="minorBidi" w:eastAsiaTheme="minorHAnsi"/>
-          <w:b/>
-          <w:bCs/>
-          <w:color w:val="00000A"/>
-          <w:sz w:val="24"/>
-          <w:szCs w:val="24"/>
-          <w:lang w:val="en-US" w:eastAsia="en-US" w:bidi="ar-SA"/>
-        </w:rPr>
-        <w:t>Complete error handling (using JSP error pages) &amp; security checks (e.g., a user shouldn’t be able to</w:t>
-      </w:r>
-      <w:r/>
-    </w:p>
-    <w:p>
-      <w:pPr>
-        <w:pStyle w:val="Normal"/>
-      </w:pPr>
-      <w:r>
-        <w:rPr>
-          <w:rFonts w:eastAsia="Calibri" w:cs="" w:cstheme="minorBidi" w:eastAsiaTheme="minorHAnsi"/>
-          <w:b/>
-          <w:bCs/>
-          <w:color w:val="00000A"/>
-          <w:sz w:val="24"/>
-          <w:szCs w:val="24"/>
-          <w:lang w:val="en-US" w:eastAsia="en-US" w:bidi="ar-SA"/>
-        </w:rPr>
-        <w:t>visit some pages without being logged in)</w:t>
-      </w:r>
-      <w:r/>
-    </w:p>
-    <w:p>
-      <w:pPr>
-        <w:pStyle w:val="Normal"/>
+        <w:t xml:space="preserve">We implemented security checks on every page to prevent unauthorized access to pages and unauthorized modification of the database. The checks not only make sure that the person is logged in, but checks that they are either a n admin or user(whichever is necessary for that functionality). </w:t>
+      </w:r>
+      <w:r/>
+    </w:p>
+    <w:p>
+      <w:pPr>
+        <w:pStyle w:val="Normal"/>
+        <w:rPr>
+          <w:sz w:val="24"/>
+          <w:b w:val="false"/>
+          <w:sz w:val="24"/>
+          <w:b w:val="false"/>
+          <w:szCs w:val="24"/>
+          <w:bCs w:val="false"/>
+          <w:rFonts w:ascii="Calibri" w:hAnsi="Calibri" w:eastAsia="Calibri" w:cs="" w:cstheme="minorBidi" w:eastAsiaTheme="minorHAnsi"/>
+          <w:color w:val="00000A"/>
+          <w:lang w:val="en-US" w:eastAsia="en-US" w:bidi="ar-SA"/>
+        </w:rPr>
       </w:pPr>
       <w:r>
         <w:rPr>
@@ -2016,27 +1779,6 @@
           <w:szCs w:val="24"/>
           <w:lang w:val="en-US" w:eastAsia="en-US" w:bidi="ar-SA"/>
         </w:rPr>
-        <w:t xml:space="preserve">We implemented security checks on every page to prevent unauthorized access to pages and unauthorized modification of the database. The checks not only make sure that the person is logged in, but checks that they are either a n admin or user(whichever is necessary for that functionality). </w:t>
-      </w:r>
-      <w:r/>
-    </w:p>
-    <w:p>
-      <w:pPr>
-        <w:pStyle w:val="Normal"/>
-        <w:rPr>
-          <w:sz w:val="24"/>
-          <w:b w:val="false"/>
-          <w:sz w:val="24"/>
-          <w:b w:val="false"/>
-          <w:szCs w:val="24"/>
-          <w:bCs w:val="false"/>
-          <w:rFonts w:eastAsia="Calibri" w:cs="" w:cstheme="minorBidi" w:eastAsiaTheme="minorHAnsi"/>
-          <w:color w:val="00000A"/>
-          <w:lang w:val="en-US" w:eastAsia="en-US" w:bidi="ar-SA"/>
-        </w:rPr>
-      </w:pPr>
-      <w:r>
-        <w:rPr/>
       </w:r>
       <w:r/>
     </w:p>
@@ -2329,52 +2071,6 @@
           <w:lang w:val="en-US" w:eastAsia="en-US" w:bidi="ar-SA"/>
         </w:rPr>
         <w:t>Minutes:</w:t>
-      </w:r>
-      <w:r/>
-    </w:p>
-    <w:p>
-      <w:pPr>
-        <w:pStyle w:val="Normal"/>
-        <w:rPr>
-          <w:sz w:val="24"/>
-          <w:sz w:val="24"/>
-          <w:szCs w:val="24"/>
-          <w:rFonts w:ascii="Calibri" w:hAnsi="Calibri" w:eastAsia="Calibri" w:cs="" w:asciiTheme="minorHAnsi" w:cstheme="minorBidi" w:eastAsiaTheme="minorHAnsi" w:hAnsiTheme="minorHAnsi"/>
-          <w:color w:val="00000A"/>
-          <w:lang w:val="en-US" w:eastAsia="en-US" w:bidi="ar-SA"/>
-        </w:rPr>
-      </w:pPr>
-      <w:r>
-        <w:rPr>
-          <w:rFonts w:eastAsia="Calibri" w:cs="" w:cstheme="minorBidi" w:eastAsiaTheme="minorHAnsi"/>
-          <w:color w:val="00000A"/>
-          <w:sz w:val="24"/>
-          <w:szCs w:val="24"/>
-          <w:lang w:val="en-US" w:eastAsia="en-US" w:bidi="ar-SA"/>
-        </w:rPr>
-      </w:r>
-      <w:r/>
-    </w:p>
-    <w:p>
-      <w:pPr>
-        <w:pStyle w:val="Normal"/>
-        <w:rPr>
-          <w:sz w:val="24"/>
-          <w:sz w:val="24"/>
-          <w:szCs w:val="24"/>
-          <w:rFonts w:ascii="Calibri" w:hAnsi="Calibri" w:eastAsia="Calibri" w:cs="" w:asciiTheme="minorHAnsi" w:cstheme="minorBidi" w:eastAsiaTheme="minorHAnsi" w:hAnsiTheme="minorHAnsi"/>
-          <w:color w:val="00000A"/>
-          <w:lang w:val="en-US" w:eastAsia="en-US" w:bidi="ar-SA"/>
-        </w:rPr>
-      </w:pPr>
-      <w:r>
-        <w:rPr>
-          <w:rFonts w:eastAsia="Calibri" w:cs="" w:cstheme="minorBidi" w:eastAsiaTheme="minorHAnsi"/>
-          <w:color w:val="00000A"/>
-          <w:sz w:val="24"/>
-          <w:szCs w:val="24"/>
-          <w:lang w:val="en-US" w:eastAsia="en-US" w:bidi="ar-SA"/>
-        </w:rPr>
       </w:r>
       <w:r/>
     </w:p>
@@ -3451,24 +3147,16 @@
       <w:pPr>
         <w:pStyle w:val="Normal"/>
         <w:spacing w:before="0" w:after="160"/>
-        <w:rPr>
-          <w:sz w:val="24"/>
-          <w:sz w:val="24"/>
-          <w:szCs w:val="24"/>
-          <w:rFonts w:ascii="Calibri" w:hAnsi="Calibri" w:eastAsia="Calibri" w:cs="" w:asciiTheme="minorHAnsi" w:cstheme="minorBidi" w:eastAsiaTheme="minorHAnsi" w:hAnsiTheme="minorHAnsi"/>
-          <w:color w:val="00000A"/>
-          <w:lang w:val="en-US" w:eastAsia="en-US" w:bidi="ar-SA"/>
-        </w:rPr>
-      </w:pPr>
-      <w:r>
-        <w:rPr>
-          <w:rFonts w:eastAsia="Calibri" w:cs="" w:cstheme="minorBidi" w:eastAsiaTheme="minorHAnsi"/>
-          <w:color w:val="00000A"/>
-          <w:sz w:val="24"/>
-          <w:szCs w:val="24"/>
-          <w:lang w:val="en-US" w:eastAsia="en-US" w:bidi="ar-SA"/>
-        </w:rPr>
-        <w:t>11-12 3-4</w:t>
+      </w:pPr>
+      <w:r>
+        <w:rPr>
+          <w:rFonts w:eastAsia="Calibri" w:cs="" w:cstheme="minorBidi" w:eastAsiaTheme="minorHAnsi"/>
+          <w:color w:val="00000A"/>
+          <w:sz w:val="24"/>
+          <w:szCs w:val="24"/>
+          <w:lang w:val="en-US" w:eastAsia="en-US" w:bidi="ar-SA"/>
+        </w:rPr>
+        <w:t xml:space="preserve">11-12   </w:t>
       </w:r>
       <w:r/>
     </w:p>
@@ -3510,27 +3198,75 @@
           <w:szCs w:val="24"/>
           <w:lang w:val="en-US" w:eastAsia="en-US" w:bidi="ar-SA"/>
         </w:rPr>
-        <w:t>Finished up the write-up and prepared for presenting.</w:t>
-      </w:r>
-      <w:r>
-        <w:rPr>
-          <w:rFonts w:eastAsia="Calibri" w:cs="" w:cstheme="minorBidi" w:eastAsiaTheme="minorHAnsi"/>
-          <w:color w:val="00000A"/>
-          <w:sz w:val="24"/>
-          <w:szCs w:val="24"/>
-          <w:lang w:val="en-US" w:eastAsia="en-US" w:bidi="ar-SA"/>
-        </w:rPr>
-        <w:t xml:space="preserve"> </w:t>
-      </w:r>
-      <w:r>
-        <w:rPr>
-          <w:rFonts w:eastAsia="Calibri" w:cs="" w:cstheme="minorBidi" w:eastAsiaTheme="minorHAnsi"/>
-          <w:color w:val="00000A"/>
-          <w:sz w:val="24"/>
-          <w:szCs w:val="24"/>
-          <w:lang w:val="en-US" w:eastAsia="en-US" w:bidi="ar-SA"/>
-        </w:rPr>
-        <w:t>Discussed final work to be completed.</w:t>
+        <w:t>Finished up the write-up and prepared for presenting. Discussed final work to be completed.</w:t>
+      </w:r>
+      <w:r/>
+    </w:p>
+    <w:p>
+      <w:pPr>
+        <w:pStyle w:val="Normal"/>
+        <w:spacing w:before="0" w:after="160"/>
+      </w:pPr>
+      <w:r>
+        <w:rPr>
+          <w:rFonts w:eastAsia="Calibri" w:cs="" w:cstheme="minorBidi" w:eastAsiaTheme="minorHAnsi"/>
+          <w:color w:val="00000A"/>
+          <w:sz w:val="24"/>
+          <w:szCs w:val="24"/>
+          <w:lang w:val="en-US" w:eastAsia="en-US" w:bidi="ar-SA"/>
+        </w:rPr>
+        <w:t>4/27</w:t>
+      </w:r>
+      <w:r/>
+    </w:p>
+    <w:p>
+      <w:pPr>
+        <w:pStyle w:val="Normal"/>
+        <w:spacing w:before="0" w:after="160"/>
+      </w:pPr>
+      <w:r>
+        <w:rPr>
+          <w:rFonts w:eastAsia="Calibri" w:cs="" w:cstheme="minorBidi" w:eastAsiaTheme="minorHAnsi"/>
+          <w:color w:val="00000A"/>
+          <w:sz w:val="24"/>
+          <w:szCs w:val="24"/>
+          <w:lang w:val="en-US" w:eastAsia="en-US" w:bidi="ar-SA"/>
+        </w:rPr>
+        <w:t>7pm-12pm</w:t>
+      </w:r>
+      <w:r/>
+    </w:p>
+    <w:p>
+      <w:pPr>
+        <w:pStyle w:val="Normal"/>
+        <w:spacing w:before="0" w:after="160"/>
+      </w:pPr>
+      <w:r>
+        <w:rPr>
+          <w:rFonts w:eastAsia="Calibri" w:cs="" w:cstheme="minorBidi" w:eastAsiaTheme="minorHAnsi"/>
+          <w:color w:val="00000A"/>
+          <w:sz w:val="24"/>
+          <w:szCs w:val="24"/>
+          <w:lang w:val="en-US" w:eastAsia="en-US" w:bidi="ar-SA"/>
+        </w:rPr>
+        <w:t>Everyone but Noah present. He had a band concert.</w:t>
+      </w:r>
+      <w:r/>
+    </w:p>
+    <w:p>
+      <w:pPr>
+        <w:pStyle w:val="Normal"/>
+        <w:spacing w:before="0" w:after="160"/>
+      </w:pPr>
+      <w:r>
+        <w:rPr>
+          <w:rFonts w:eastAsia="Calibri" w:cs="" w:cstheme="minorBidi" w:eastAsiaTheme="minorHAnsi"/>
+          <w:color w:val="00000A"/>
+          <w:sz w:val="24"/>
+          <w:szCs w:val="24"/>
+          <w:lang w:val="en-US" w:eastAsia="en-US" w:bidi="ar-SA"/>
+        </w:rPr>
+        <w:t>Finished up what was left to do with project.</w:t>
       </w:r>
       <w:r/>
     </w:p>
@@ -4426,6 +4162,24 @@
       <w:rFonts w:cs="Wingdings"/>
     </w:rPr>
   </w:style>
+  <w:style w:type="character" w:styleId="ListLabel24">
+    <w:name w:val="ListLabel 24"/>
+    <w:rPr>
+      <w:rFonts w:cs="Symbol"/>
+    </w:rPr>
+  </w:style>
+  <w:style w:type="character" w:styleId="ListLabel25">
+    <w:name w:val="ListLabel 25"/>
+    <w:rPr>
+      <w:rFonts w:cs="Courier New"/>
+    </w:rPr>
+  </w:style>
+  <w:style w:type="character" w:styleId="ListLabel26">
+    <w:name w:val="ListLabel 26"/>
+    <w:rPr>
+      <w:rFonts w:cs="Wingdings"/>
+    </w:rPr>
+  </w:style>
   <w:style w:type="paragraph" w:styleId="Heading">
     <w:name w:val="Heading"/>
     <w:basedOn w:val="Normal"/>

</xml_diff>